<commit_message>
docs: fix size troubles
</commit_message>
<xml_diff>
--- a/Docs/Финальный отчет.docx
+++ b/Docs/Финальный отчет.docx
@@ -412,7 +412,6 @@
             </w:rPr>
           </w:pPr>
         </w:p>
-        <w:bookmarkStart w:id="0" w:name="_GoBack"/>
         <w:p>
           <w:pPr>
             <w:pStyle w:val="11"/>
@@ -3349,7 +3348,6 @@
         </w:p>
       </w:sdtContent>
     </w:sdt>
-    <w:bookmarkEnd w:id="0" w:displacedByCustomXml="prev"/>
     <w:p>
       <w:pPr>
         <w:spacing w:after="160" w:line="259" w:lineRule="auto"/>
@@ -3460,134 +3458,10 @@
         <w:ind w:left="0" w:firstLine="709"/>
       </w:pPr>
       <w:r>
-        <w:t>Разработать техническое задание</w:t>
-      </w:r>
-      <w:r>
         <w:rPr>
           <w:lang w:val="en-US"/>
         </w:rPr>
-        <w:t>;</w:t>
-      </w:r>
-    </w:p>
-    <w:p>
-      <w:pPr>
-        <w:pStyle w:val="a5"/>
-        <w:numPr>
-          <w:ilvl w:val="0"/>
-          <w:numId w:val="4"/>
-        </w:numPr>
-        <w:ind w:left="0" w:firstLine="709"/>
-      </w:pPr>
-      <w:r>
-        <w:t>Разработать макет приложения</w:t>
-      </w:r>
-      <w:r>
-        <w:t>;</w:t>
-      </w:r>
-    </w:p>
-    <w:p>
-      <w:pPr>
-        <w:pStyle w:val="a5"/>
-        <w:numPr>
-          <w:ilvl w:val="0"/>
-          <w:numId w:val="4"/>
-        </w:numPr>
-        <w:ind w:left="0" w:firstLine="709"/>
-        <w:rPr>
-          <w:lang w:val="en-US"/>
-        </w:rPr>
-      </w:pPr>
-      <w:r>
-        <w:t>Разработать серверную часть приложения</w:t>
-      </w:r>
-      <w:r>
-        <w:rPr>
-          <w:lang w:val="en-US"/>
-        </w:rPr>
-        <w:t>;</w:t>
-      </w:r>
-    </w:p>
-    <w:p>
-      <w:pPr>
-        <w:pStyle w:val="a5"/>
-        <w:numPr>
-          <w:ilvl w:val="0"/>
-          <w:numId w:val="4"/>
-        </w:numPr>
-        <w:ind w:left="0" w:firstLine="709"/>
-      </w:pPr>
-      <w:r>
-        <w:t>Провести тестирование серверной части приложения</w:t>
-      </w:r>
-      <w:r>
-        <w:t>;</w:t>
-      </w:r>
-    </w:p>
-    <w:p>
-      <w:pPr>
-        <w:pStyle w:val="a5"/>
-        <w:numPr>
-          <w:ilvl w:val="0"/>
-          <w:numId w:val="4"/>
-        </w:numPr>
-        <w:ind w:left="0" w:firstLine="709"/>
-      </w:pPr>
-      <w:r>
-        <w:t>Разработать мобильное приложение</w:t>
-      </w:r>
-      <w:r>
-        <w:rPr>
-          <w:lang w:val="en-US"/>
-        </w:rPr>
-        <w:t>;</w:t>
-      </w:r>
-    </w:p>
-    <w:p>
-      <w:pPr>
-        <w:pStyle w:val="a5"/>
-        <w:numPr>
-          <w:ilvl w:val="0"/>
-          <w:numId w:val="4"/>
-        </w:numPr>
-        <w:ind w:left="0" w:firstLine="709"/>
-      </w:pPr>
-      <w:r>
-        <w:t>Провести тестирование мобильного приложения</w:t>
-      </w:r>
-      <w:r>
-        <w:rPr>
-          <w:lang w:val="en-US"/>
-        </w:rPr>
-        <w:t>;</w:t>
-      </w:r>
-    </w:p>
-    <w:p>
-      <w:pPr>
-        <w:pStyle w:val="a5"/>
-        <w:numPr>
-          <w:ilvl w:val="0"/>
-          <w:numId w:val="4"/>
-        </w:numPr>
-        <w:ind w:left="0" w:firstLine="709"/>
-      </w:pPr>
-      <w:r>
-        <w:t>Подготовить отчёт и презентацию о разработанном продукте</w:t>
-      </w:r>
-      <w:r>
-        <w:t>;</w:t>
-      </w:r>
-    </w:p>
-    <w:p>
-      <w:pPr>
-        <w:pStyle w:val="a5"/>
-        <w:numPr>
-          <w:ilvl w:val="0"/>
-          <w:numId w:val="4"/>
-        </w:numPr>
-        <w:ind w:left="0" w:firstLine="709"/>
-      </w:pPr>
-      <w:r>
-        <w:t>Презентовать разработанный продукт.</w:t>
+        <w:t xml:space="preserve"> </w:t>
       </w:r>
     </w:p>
     <w:p>
@@ -3614,7 +3488,7 @@
           <w:lang w:val="ru-RU"/>
         </w:rPr>
       </w:pPr>
-      <w:bookmarkStart w:id="1" w:name="_Toc184058695"/>
+      <w:bookmarkStart w:id="0" w:name="_Toc184058695"/>
       <w:r>
         <w:rPr>
           <w:lang w:val="ru-RU"/>
@@ -3622,21 +3496,21 @@
         <w:lastRenderedPageBreak/>
         <w:t>ОСНОВНАЯ ЧАСТЬ</w:t>
       </w:r>
-      <w:bookmarkEnd w:id="1"/>
+      <w:bookmarkEnd w:id="0"/>
     </w:p>
     <w:p>
       <w:pPr>
         <w:pStyle w:val="1"/>
         <w:spacing w:line="480" w:lineRule="auto"/>
       </w:pPr>
-      <w:bookmarkStart w:id="2" w:name="_Toc184058696"/>
+      <w:bookmarkStart w:id="1" w:name="_Toc184058696"/>
       <w:r>
         <w:rPr>
           <w:lang w:val="ru-RU"/>
         </w:rPr>
         <w:t>Разработка технического задания</w:t>
       </w:r>
-      <w:bookmarkEnd w:id="2"/>
+      <w:bookmarkEnd w:id="1"/>
     </w:p>
     <w:p>
       <w:pPr>
@@ -3649,14 +3523,14 @@
           <w:lang w:val="ru-RU"/>
         </w:rPr>
       </w:pPr>
-      <w:bookmarkStart w:id="3" w:name="_Toc184058697"/>
+      <w:bookmarkStart w:id="2" w:name="_Toc184058697"/>
       <w:r>
         <w:rPr>
           <w:lang w:val="ru-RU"/>
         </w:rPr>
         <w:t>Выбор паттерна проектирования</w:t>
       </w:r>
-      <w:bookmarkEnd w:id="3"/>
+      <w:bookmarkEnd w:id="2"/>
     </w:p>
     <w:p/>
     <w:p>
@@ -3776,14 +3650,14 @@
           <w:lang w:val="ru-RU"/>
         </w:rPr>
       </w:pPr>
-      <w:bookmarkStart w:id="4" w:name="_Toc184058698"/>
+      <w:bookmarkStart w:id="3" w:name="_Toc184058698"/>
       <w:r>
         <w:rPr>
           <w:lang w:val="ru-RU"/>
         </w:rPr>
         <w:t>Требования к серверной части</w:t>
       </w:r>
-      <w:bookmarkEnd w:id="4"/>
+      <w:bookmarkEnd w:id="3"/>
     </w:p>
     <w:p>
       <w:pPr>
@@ -3796,14 +3670,14 @@
           <w:lang w:val="ru-RU"/>
         </w:rPr>
       </w:pPr>
-      <w:bookmarkStart w:id="5" w:name="_Toc184058699"/>
+      <w:bookmarkStart w:id="4" w:name="_Toc184058699"/>
       <w:r>
         <w:rPr>
           <w:lang w:val="ru-RU"/>
         </w:rPr>
         <w:t>Функциональные требования</w:t>
       </w:r>
-      <w:bookmarkEnd w:id="5"/>
+      <w:bookmarkEnd w:id="4"/>
     </w:p>
     <w:p/>
     <w:p>
@@ -3974,14 +3848,14 @@
           <w:lang w:val="ru-RU"/>
         </w:rPr>
       </w:pPr>
-      <w:bookmarkStart w:id="6" w:name="_Toc184058700"/>
+      <w:bookmarkStart w:id="5" w:name="_Toc184058700"/>
       <w:r>
         <w:rPr>
           <w:lang w:val="ru-RU"/>
         </w:rPr>
         <w:t>Нефункциональные требования</w:t>
       </w:r>
-      <w:bookmarkEnd w:id="6"/>
+      <w:bookmarkEnd w:id="5"/>
     </w:p>
     <w:p/>
     <w:p>
@@ -4034,14 +3908,14 @@
           <w:lang w:val="ru-RU"/>
         </w:rPr>
       </w:pPr>
-      <w:bookmarkStart w:id="7" w:name="_Toc184058701"/>
+      <w:bookmarkStart w:id="6" w:name="_Toc184058701"/>
       <w:r>
         <w:rPr>
           <w:lang w:val="ru-RU"/>
         </w:rPr>
         <w:t>Требования к мобильному приложению</w:t>
       </w:r>
-      <w:bookmarkEnd w:id="7"/>
+      <w:bookmarkEnd w:id="6"/>
     </w:p>
     <w:p>
       <w:pPr>
@@ -4054,14 +3928,14 @@
           <w:lang w:val="ru-RU"/>
         </w:rPr>
       </w:pPr>
-      <w:bookmarkStart w:id="8" w:name="_Toc184058702"/>
+      <w:bookmarkStart w:id="7" w:name="_Toc184058702"/>
       <w:r>
         <w:rPr>
           <w:lang w:val="ru-RU"/>
         </w:rPr>
         <w:t>Функциональные требования</w:t>
       </w:r>
-      <w:bookmarkEnd w:id="8"/>
+      <w:bookmarkEnd w:id="7"/>
     </w:p>
     <w:p/>
     <w:p>
@@ -4170,7 +4044,7 @@
           <w:lang w:val="ru-RU"/>
         </w:rPr>
       </w:pPr>
-      <w:bookmarkStart w:id="9" w:name="_Toc184058703"/>
+      <w:bookmarkStart w:id="8" w:name="_Toc184058703"/>
       <w:r>
         <w:rPr>
           <w:lang w:val="ru-RU"/>
@@ -4178,7 +4052,7 @@
         <w:lastRenderedPageBreak/>
         <w:t>Нефункциональные требования</w:t>
       </w:r>
-      <w:bookmarkEnd w:id="9"/>
+      <w:bookmarkEnd w:id="8"/>
     </w:p>
     <w:p/>
     <w:p>
@@ -4237,14 +4111,14 @@
           <w:lang w:val="ru-RU"/>
         </w:rPr>
       </w:pPr>
-      <w:bookmarkStart w:id="10" w:name="_Toc184058704"/>
+      <w:bookmarkStart w:id="9" w:name="_Toc184058704"/>
       <w:r>
         <w:rPr>
           <w:lang w:val="ru-RU"/>
         </w:rPr>
         <w:t>Выбор ПО для реализации</w:t>
       </w:r>
-      <w:bookmarkEnd w:id="10"/>
+      <w:bookmarkEnd w:id="9"/>
     </w:p>
     <w:p>
       <w:pPr>
@@ -4257,14 +4131,14 @@
           <w:lang w:val="ru-RU"/>
         </w:rPr>
       </w:pPr>
-      <w:bookmarkStart w:id="11" w:name="_Toc184058705"/>
+      <w:bookmarkStart w:id="10" w:name="_Toc184058705"/>
       <w:r>
         <w:rPr>
           <w:lang w:val="ru-RU"/>
         </w:rPr>
         <w:t>Мобильное приложение</w:t>
       </w:r>
-      <w:bookmarkEnd w:id="11"/>
+      <w:bookmarkEnd w:id="10"/>
     </w:p>
     <w:p/>
     <w:p>
@@ -4462,14 +4336,14 @@
           <w:lang w:val="ru-RU"/>
         </w:rPr>
       </w:pPr>
-      <w:bookmarkStart w:id="12" w:name="_Toc184058706"/>
+      <w:bookmarkStart w:id="11" w:name="_Toc184058706"/>
       <w:r>
         <w:rPr>
           <w:lang w:val="ru-RU"/>
         </w:rPr>
         <w:t>Серверная часть</w:t>
       </w:r>
-      <w:bookmarkEnd w:id="12"/>
+      <w:bookmarkEnd w:id="11"/>
     </w:p>
     <w:p/>
     <w:p>
@@ -4586,14 +4460,14 @@
           <w:lang w:val="ru-RU"/>
         </w:rPr>
       </w:pPr>
-      <w:bookmarkStart w:id="13" w:name="_Toc184058707"/>
+      <w:bookmarkStart w:id="12" w:name="_Toc184058707"/>
       <w:r>
         <w:rPr>
           <w:lang w:val="ru-RU"/>
         </w:rPr>
         <w:t>Разработка макета приложения</w:t>
       </w:r>
-      <w:bookmarkEnd w:id="13"/>
+      <w:bookmarkEnd w:id="12"/>
     </w:p>
     <w:p>
       <w:pPr>
@@ -4606,14 +4480,14 @@
           <w:lang w:val="ru-RU"/>
         </w:rPr>
       </w:pPr>
-      <w:bookmarkStart w:id="14" w:name="_Toc184058708"/>
+      <w:bookmarkStart w:id="13" w:name="_Toc184058708"/>
       <w:r>
         <w:rPr>
           <w:lang w:val="ru-RU"/>
         </w:rPr>
         <w:t>Выбор цветовой палитры</w:t>
       </w:r>
-      <w:bookmarkEnd w:id="14"/>
+      <w:bookmarkEnd w:id="13"/>
     </w:p>
     <w:p/>
     <w:p>
@@ -4775,14 +4649,14 @@
           <w:lang w:val="ru-RU"/>
         </w:rPr>
       </w:pPr>
-      <w:bookmarkStart w:id="15" w:name="_Toc184058709"/>
+      <w:bookmarkStart w:id="14" w:name="_Toc184058709"/>
       <w:r>
         <w:rPr>
           <w:lang w:val="ru-RU"/>
         </w:rPr>
         <w:t>Выбор шрифта для заголовков и основного текста</w:t>
       </w:r>
-      <w:bookmarkEnd w:id="15"/>
+      <w:bookmarkEnd w:id="14"/>
     </w:p>
     <w:p/>
     <w:p>
@@ -4846,14 +4720,14 @@
           <w:lang w:val="ru-RU"/>
         </w:rPr>
       </w:pPr>
-      <w:bookmarkStart w:id="16" w:name="_Toc184058710"/>
+      <w:bookmarkStart w:id="15" w:name="_Toc184058710"/>
       <w:r>
         <w:rPr>
           <w:lang w:val="ru-RU"/>
         </w:rPr>
         <w:t>Разработка макета каждого экрана</w:t>
       </w:r>
-      <w:bookmarkEnd w:id="16"/>
+      <w:bookmarkEnd w:id="15"/>
     </w:p>
     <w:p/>
     <w:p>
@@ -4958,14 +4832,14 @@
           <w:lang w:val="ru-RU"/>
         </w:rPr>
       </w:pPr>
-      <w:bookmarkStart w:id="17" w:name="_Toc184058711"/>
+      <w:bookmarkStart w:id="16" w:name="_Toc184058711"/>
       <w:r>
         <w:rPr>
           <w:lang w:val="ru-RU"/>
         </w:rPr>
         <w:t>Разработка серверной части приложения</w:t>
       </w:r>
-      <w:bookmarkEnd w:id="17"/>
+      <w:bookmarkEnd w:id="16"/>
     </w:p>
     <w:p>
       <w:pPr>
@@ -4978,14 +4852,14 @@
           <w:lang w:val="ru-RU"/>
         </w:rPr>
       </w:pPr>
-      <w:bookmarkStart w:id="18" w:name="_Toc184058712"/>
+      <w:bookmarkStart w:id="17" w:name="_Toc184058712"/>
       <w:r>
         <w:rPr>
           <w:lang w:val="ru-RU"/>
         </w:rPr>
         <w:t>Проектирование серверной части</w:t>
       </w:r>
-      <w:bookmarkEnd w:id="18"/>
+      <w:bookmarkEnd w:id="17"/>
     </w:p>
     <w:p>
       <w:pPr>
@@ -5037,6 +4911,7 @@
       <w:pPr>
         <w:ind w:firstLine="0"/>
       </w:pPr>
+      <w:bookmarkStart w:id="18" w:name="_GoBack"/>
       <w:r>
         <w:rPr>
           <w:noProof/>
@@ -5091,6 +4966,7 @@
           </wp:inline>
         </w:drawing>
       </w:r>
+      <w:bookmarkEnd w:id="18"/>
     </w:p>
     <w:p>
       <w:pPr>

</xml_diff>